<commit_message>
Résolution problèmes ajout tableau
</commit_message>
<xml_diff>
--- a/Ex10/X.docx
+++ b/Ex10/X.docx
@@ -6,157 +6,179 @@
       <w:r>
         <w:t>X = Une des 5 premières valeurs du tableau</w:t>
       </w:r>
+    </w:p>
+    <w:p>
+      <w:r>
+        <w:t>A = valeur visée</w:t>
+      </w:r>
+    </w:p>
+    <w:p>
+      <w:r>
+        <w:t>Z = valeur à avoir</w:t>
+      </w:r>
+    </w:p>
+    <w:p>
+      <w:proofErr w:type="gramStart"/>
+      <w:r>
+        <w:t>n</w:t>
+      </w:r>
+      <w:proofErr w:type="gramEnd"/>
+      <w:r>
+        <w:t xml:space="preserve"> </w:t>
+      </w:r>
+      <w:r>
+        <w:t>E [1 ; 5] E Z</w:t>
+      </w:r>
+    </w:p>
+    <w:p/>
+    <w:p>
+      <w:r>
+        <w:t xml:space="preserve">Z = (A </w:t>
+      </w:r>
+      <w:r>
+        <w:t>*</w:t>
+      </w:r>
+      <w:r>
+        <w:t xml:space="preserve"> 6) </w:t>
+      </w:r>
+      <w:r>
+        <w:t>– 5X</w:t>
+      </w:r>
+      <w:r>
+        <w:rPr>
+          <w:vertAlign w:val="subscript"/>
+        </w:rPr>
+        <w:t>n</w:t>
+      </w:r>
+    </w:p>
+    <w:p/>
+    <w:p/>
+    <w:p>
+      <w:r>
+        <w:t>Value = MV * 6 – MA * 5 ;</w:t>
+      </w:r>
+    </w:p>
+    <w:p>
+      <w:r>
+        <w:t xml:space="preserve">Value = </w:t>
+      </w:r>
+      <w:proofErr w:type="gramStart"/>
+      <w:r>
+        <w:t>round(</w:t>
+      </w:r>
+      <w:proofErr w:type="gramEnd"/>
+      <w:r>
+        <w:t>Value,0.5) ;</w:t>
+      </w:r>
+    </w:p>
+    <w:p/>
+    <w:p>
+      <w:pPr>
+        <w:rPr>
+          <w:lang w:val="en-US"/>
+        </w:rPr>
+      </w:pPr>
+      <w:r>
+        <w:rPr>
+          <w:lang w:val="en-US"/>
+        </w:rPr>
+        <w:t>If (Value &gt; 6</w:t>
+      </w:r>
+      <w:r>
+        <w:rPr>
+          <w:lang w:val="en-US"/>
+        </w:rPr>
+        <w:t xml:space="preserve"> </w:t>
+      </w:r>
+      <w:r>
+        <w:rPr>
+          <w:lang w:val="en-US"/>
+        </w:rPr>
+        <w:t>||</w:t>
+      </w:r>
+      <w:r>
+        <w:rPr>
+          <w:lang w:val="en-US"/>
+        </w:rPr>
+        <w:t xml:space="preserve"> Value &lt; 1</w:t>
+      </w:r>
+      <w:r>
+        <w:rPr>
+          <w:lang w:val="en-US"/>
+        </w:rPr>
+        <w:t>) {</w:t>
+      </w:r>
+    </w:p>
+    <w:p>
+      <w:pPr>
+        <w:rPr>
+          <w:lang w:val="en-US"/>
+        </w:rPr>
+      </w:pPr>
+      <w:r>
+        <w:rPr>
+          <w:lang w:val="en-US"/>
+        </w:rPr>
+        <w:tab/>
+        <w:t>Note = ‘impossible’;</w:t>
+      </w:r>
+    </w:p>
+    <w:p>
+      <w:pPr>
+        <w:rPr>
+          <w:lang w:val="en-US"/>
+        </w:rPr>
+      </w:pPr>
+      <w:r>
+        <w:rPr>
+          <w:lang w:val="en-US"/>
+        </w:rPr>
+        <w:t>}</w:t>
+      </w:r>
+    </w:p>
+    <w:p>
+      <w:pPr>
+        <w:rPr>
+          <w:lang w:val="en-US"/>
+        </w:rPr>
+      </w:pPr>
+      <w:r>
+        <w:rPr>
+          <w:lang w:val="en-US"/>
+        </w:rPr>
+        <w:t>Else {</w:t>
+      </w:r>
       <w:bookmarkStart w:id="0" w:name="_GoBack"/>
       <w:bookmarkEnd w:id="0"/>
     </w:p>
     <w:p>
-      <w:r>
-        <w:t>A = valeur visée</w:t>
-      </w:r>
-    </w:p>
-    <w:p>
-      <w:r>
-        <w:t>Z = valeur à avoir</w:t>
-      </w:r>
-    </w:p>
-    <w:p>
+      <w:pPr>
+        <w:rPr>
+          <w:lang w:val="en-US"/>
+        </w:rPr>
+      </w:pPr>
+      <w:r>
+        <w:rPr>
+          <w:lang w:val="en-US"/>
+        </w:rPr>
+        <w:tab/>
+      </w:r>
+    </w:p>
+    <w:p>
+      <w:r>
+        <w:rPr>
+          <w:lang w:val="en-US"/>
+        </w:rPr>
+        <w:tab/>
+      </w:r>
+      <w:r>
+        <w:t xml:space="preserve">Note = </w:t>
+      </w:r>
       <w:proofErr w:type="gramStart"/>
       <w:r>
-        <w:t>n</w:t>
+        <w:t>Value;</w:t>
       </w:r>
       <w:proofErr w:type="gramEnd"/>
-      <w:r>
-        <w:t xml:space="preserve"> </w:t>
-      </w:r>
-      <w:r>
-        <w:t>E [1 ; 5] E Z</w:t>
-      </w:r>
-    </w:p>
-    <w:p/>
-    <w:p>
-      <w:r>
-        <w:t xml:space="preserve">Z = (A </w:t>
-      </w:r>
-      <w:r>
-        <w:t>*</w:t>
-      </w:r>
-      <w:r>
-        <w:t xml:space="preserve"> 6) </w:t>
-      </w:r>
-      <w:r>
-        <w:t>– 5X</w:t>
-      </w:r>
-      <w:r>
-        <w:rPr>
-          <w:vertAlign w:val="subscript"/>
-        </w:rPr>
-        <w:t>n</w:t>
-      </w:r>
-    </w:p>
-    <w:p/>
-    <w:p/>
-    <w:p>
-      <w:r>
-        <w:t>Value = MV * 6 – MA * 5 ;</w:t>
-      </w:r>
-    </w:p>
-    <w:p/>
-    <w:p>
-      <w:pPr>
-        <w:rPr>
-          <w:lang w:val="en-US"/>
-        </w:rPr>
-      </w:pPr>
-      <w:r>
-        <w:rPr>
-          <w:lang w:val="en-US"/>
-        </w:rPr>
-        <w:t>If (Value &gt; 6</w:t>
-      </w:r>
-      <w:r>
-        <w:rPr>
-          <w:lang w:val="en-US"/>
-        </w:rPr>
-        <w:t xml:space="preserve"> &amp;&amp; Value &lt; 1</w:t>
-      </w:r>
-      <w:r>
-        <w:rPr>
-          <w:lang w:val="en-US"/>
-        </w:rPr>
-        <w:t>) {</w:t>
-      </w:r>
-    </w:p>
-    <w:p>
-      <w:pPr>
-        <w:rPr>
-          <w:lang w:val="en-US"/>
-        </w:rPr>
-      </w:pPr>
-      <w:r>
-        <w:rPr>
-          <w:lang w:val="en-US"/>
-        </w:rPr>
-        <w:tab/>
-        <w:t>Note = ‘impossible</w:t>
-      </w:r>
-      <w:proofErr w:type="gramStart"/>
-      <w:r>
-        <w:rPr>
-          <w:lang w:val="en-US"/>
-        </w:rPr>
-        <w:t>’ ;</w:t>
-      </w:r>
-      <w:proofErr w:type="gramEnd"/>
-    </w:p>
-    <w:p>
-      <w:pPr>
-        <w:rPr>
-          <w:lang w:val="en-US"/>
-        </w:rPr>
-      </w:pPr>
-      <w:r>
-        <w:rPr>
-          <w:lang w:val="en-US"/>
-        </w:rPr>
-        <w:t>}</w:t>
-      </w:r>
-    </w:p>
-    <w:p>
-      <w:pPr>
-        <w:rPr>
-          <w:lang w:val="en-US"/>
-        </w:rPr>
-      </w:pPr>
-      <w:r>
-        <w:rPr>
-          <w:lang w:val="en-US"/>
-        </w:rPr>
-        <w:t>Else {</w:t>
-      </w:r>
-    </w:p>
-    <w:p>
-      <w:pPr>
-        <w:rPr>
-          <w:lang w:val="en-US"/>
-        </w:rPr>
-      </w:pPr>
-      <w:r>
-        <w:rPr>
-          <w:lang w:val="en-US"/>
-        </w:rPr>
-        <w:tab/>
-      </w:r>
-    </w:p>
-    <w:p>
-      <w:r>
-        <w:rPr>
-          <w:lang w:val="en-US"/>
-        </w:rPr>
-        <w:tab/>
-      </w:r>
-      <w:r>
-        <w:t>Note = Value ;</w:t>
-      </w:r>
     </w:p>
     <w:p>
       <w:pPr>

</xml_diff>